<commit_message>
Update To Iteration Plan
Updated the iteration plan to match the first irerations mid iteration milestones.
</commit_message>
<xml_diff>
--- a/docs/Iteration Plan Template - Revised.docx
+++ b/docs/Iteration Plan Template - Revised.docx
@@ -1251,27 +1251,31 @@
             </w:pPr>
             <w:r>
               <w:rPr>
-                <w:rtl w:val="0"/>
-              </w:rPr>
-            </w:r>
-          </w:p>
-        </w:tc>
-        <w:tc>
-          <w:tcPr>
-            <w:shd w:fill="auto" w:val="clear"/>
-          </w:tcPr>
-          <w:p>
-            <w:pPr>
-              <w:widowControl w:val="1"/>
-              <w:spacing w:line="240" w:lineRule="auto"/>
-              <w:rPr>
-                <w:rFonts w:ascii="Arial" w:cs="Arial" w:eastAsia="Arial" w:hAnsi="Arial"/>
-              </w:rPr>
-            </w:pPr>
-            <w:r>
-              <w:rPr>
-                <w:rtl w:val="0"/>
-              </w:rPr>
+                <w:rFonts w:ascii="Arial" w:cs="Arial" w:eastAsia="Arial" w:hAnsi="Arial"/>
+                <w:rtl w:val="0"/>
+              </w:rPr>
+              <w:t xml:space="preserve">3</w:t>
+            </w:r>
+          </w:p>
+        </w:tc>
+        <w:tc>
+          <w:tcPr>
+            <w:shd w:fill="auto" w:val="clear"/>
+          </w:tcPr>
+          <w:p>
+            <w:pPr>
+              <w:widowControl w:val="1"/>
+              <w:spacing w:line="240" w:lineRule="auto"/>
+              <w:rPr>
+                <w:rFonts w:ascii="Arial" w:cs="Arial" w:eastAsia="Arial" w:hAnsi="Arial"/>
+              </w:rPr>
+            </w:pPr>
+            <w:r>
+              <w:rPr>
+                <w:rFonts w:ascii="Arial" w:cs="Arial" w:eastAsia="Arial" w:hAnsi="Arial"/>
+                <w:rtl w:val="0"/>
+              </w:rPr>
+              <w:t xml:space="preserve">1</w:t>
             </w:r>
           </w:p>
         </w:tc>
@@ -1355,7 +1359,7 @@
                 <w:rFonts w:ascii="Arial" w:cs="Arial" w:eastAsia="Arial" w:hAnsi="Arial"/>
                 <w:rtl w:val="0"/>
               </w:rPr>
-              <w:t xml:space="preserve">Incomplete</w:t>
+              <w:t xml:space="preserve">Complete</w:t>
             </w:r>
           </w:p>
         </w:tc>
@@ -1415,28 +1419,32 @@
             </w:pPr>
             <w:r>
               <w:rPr>
-                <w:rtl w:val="0"/>
-              </w:rPr>
-            </w:r>
-          </w:p>
-        </w:tc>
-        <w:tc>
-          <w:tcPr>
-            <w:shd w:fill="auto" w:val="clear"/>
-            <w:vAlign w:val="bottom"/>
-          </w:tcPr>
-          <w:p>
-            <w:pPr>
-              <w:widowControl w:val="1"/>
-              <w:spacing w:line="240" w:lineRule="auto"/>
-              <w:rPr>
-                <w:rFonts w:ascii="Arial" w:cs="Arial" w:eastAsia="Arial" w:hAnsi="Arial"/>
-              </w:rPr>
-            </w:pPr>
-            <w:r>
-              <w:rPr>
-                <w:rtl w:val="0"/>
-              </w:rPr>
+                <w:rFonts w:ascii="Arial" w:cs="Arial" w:eastAsia="Arial" w:hAnsi="Arial"/>
+                <w:rtl w:val="0"/>
+              </w:rPr>
+              <w:t xml:space="preserve">1</w:t>
+            </w:r>
+          </w:p>
+        </w:tc>
+        <w:tc>
+          <w:tcPr>
+            <w:shd w:fill="auto" w:val="clear"/>
+            <w:vAlign w:val="bottom"/>
+          </w:tcPr>
+          <w:p>
+            <w:pPr>
+              <w:widowControl w:val="1"/>
+              <w:spacing w:line="240" w:lineRule="auto"/>
+              <w:rPr>
+                <w:rFonts w:ascii="Arial" w:cs="Arial" w:eastAsia="Arial" w:hAnsi="Arial"/>
+              </w:rPr>
+            </w:pPr>
+            <w:r>
+              <w:rPr>
+                <w:rFonts w:ascii="Arial" w:cs="Arial" w:eastAsia="Arial" w:hAnsi="Arial"/>
+                <w:rtl w:val="0"/>
+              </w:rPr>
+              <w:t xml:space="preserve">0</w:t>
             </w:r>
           </w:p>
         </w:tc>
@@ -1519,7 +1527,7 @@
                 <w:rFonts w:ascii="Arial" w:cs="Arial" w:eastAsia="Arial" w:hAnsi="Arial"/>
                 <w:rtl w:val="0"/>
               </w:rPr>
-              <w:t xml:space="preserve">Incomplete</w:t>
+              <w:t xml:space="preserve">Complete</w:t>
             </w:r>
           </w:p>
         </w:tc>
@@ -1579,28 +1587,32 @@
             </w:pPr>
             <w:r>
               <w:rPr>
-                <w:rtl w:val="0"/>
-              </w:rPr>
-            </w:r>
-          </w:p>
-        </w:tc>
-        <w:tc>
-          <w:tcPr>
-            <w:shd w:fill="auto" w:val="clear"/>
-            <w:vAlign w:val="bottom"/>
-          </w:tcPr>
-          <w:p>
-            <w:pPr>
-              <w:widowControl w:val="1"/>
-              <w:spacing w:line="240" w:lineRule="auto"/>
-              <w:rPr>
-                <w:rFonts w:ascii="Arial" w:cs="Arial" w:eastAsia="Arial" w:hAnsi="Arial"/>
-              </w:rPr>
-            </w:pPr>
-            <w:r>
-              <w:rPr>
-                <w:rtl w:val="0"/>
-              </w:rPr>
+                <w:rFonts w:ascii="Arial" w:cs="Arial" w:eastAsia="Arial" w:hAnsi="Arial"/>
+                <w:rtl w:val="0"/>
+              </w:rPr>
+              <w:t xml:space="preserve">0.5</w:t>
+            </w:r>
+          </w:p>
+        </w:tc>
+        <w:tc>
+          <w:tcPr>
+            <w:shd w:fill="auto" w:val="clear"/>
+            <w:vAlign w:val="bottom"/>
+          </w:tcPr>
+          <w:p>
+            <w:pPr>
+              <w:widowControl w:val="1"/>
+              <w:spacing w:line="240" w:lineRule="auto"/>
+              <w:rPr>
+                <w:rFonts w:ascii="Arial" w:cs="Arial" w:eastAsia="Arial" w:hAnsi="Arial"/>
+              </w:rPr>
+            </w:pPr>
+            <w:r>
+              <w:rPr>
+                <w:rFonts w:ascii="Arial" w:cs="Arial" w:eastAsia="Arial" w:hAnsi="Arial"/>
+                <w:rtl w:val="0"/>
+              </w:rPr>
+              <w:t xml:space="preserve">0</w:t>
             </w:r>
           </w:p>
         </w:tc>
@@ -1750,8 +1762,183 @@
             </w:pPr>
             <w:r>
               <w:rPr>
-                <w:rtl w:val="0"/>
-              </w:rPr>
+                <w:rFonts w:ascii="Arial" w:cs="Arial" w:eastAsia="Arial" w:hAnsi="Arial"/>
+                <w:rtl w:val="0"/>
+              </w:rPr>
+              <w:t xml:space="preserve">0.8</w:t>
+            </w:r>
+          </w:p>
+        </w:tc>
+        <w:tc>
+          <w:tcPr>
+            <w:shd w:fill="auto" w:val="clear"/>
+            <w:vAlign w:val="bottom"/>
+          </w:tcPr>
+          <w:p>
+            <w:pPr>
+              <w:widowControl w:val="1"/>
+              <w:spacing w:line="240" w:lineRule="auto"/>
+              <w:rPr>
+                <w:rFonts w:ascii="Arial" w:cs="Arial" w:eastAsia="Arial" w:hAnsi="Arial"/>
+              </w:rPr>
+            </w:pPr>
+            <w:r>
+              <w:rPr>
+                <w:rtl w:val="0"/>
+              </w:rPr>
+            </w:r>
+          </w:p>
+        </w:tc>
+      </w:tr>
+      <w:tr>
+        <w:trPr>
+          <w:trHeight w:val="705" w:hRule="atLeast"/>
+        </w:trPr>
+        <w:tc>
+          <w:tcPr/>
+          <w:p>
+            <w:pPr>
+              <w:widowControl w:val="1"/>
+              <w:spacing w:line="240" w:lineRule="auto"/>
+              <w:rPr>
+                <w:rFonts w:ascii="Arial" w:cs="Arial" w:eastAsia="Arial" w:hAnsi="Arial"/>
+              </w:rPr>
+            </w:pPr>
+            <w:r>
+              <w:rPr>
+                <w:rFonts w:ascii="Arial" w:cs="Arial" w:eastAsia="Arial" w:hAnsi="Arial"/>
+                <w:rtl w:val="0"/>
+              </w:rPr>
+              <w:t xml:space="preserve">1.5</w:t>
+            </w:r>
+          </w:p>
+        </w:tc>
+        <w:tc>
+          <w:tcPr>
+            <w:shd w:fill="auto" w:val="clear"/>
+            <w:vAlign w:val="bottom"/>
+          </w:tcPr>
+          <w:p>
+            <w:pPr>
+              <w:widowControl w:val="1"/>
+              <w:spacing w:line="240" w:lineRule="auto"/>
+              <w:rPr>
+                <w:rFonts w:ascii="Arial" w:cs="Arial" w:eastAsia="Arial" w:hAnsi="Arial"/>
+              </w:rPr>
+            </w:pPr>
+            <w:r>
+              <w:rPr>
+                <w:rFonts w:ascii="Arial" w:cs="Arial" w:eastAsia="Arial" w:hAnsi="Arial"/>
+                <w:rtl w:val="0"/>
+              </w:rPr>
+              <w:t xml:space="preserve">Calendar Conformity</w:t>
+            </w:r>
+          </w:p>
+        </w:tc>
+        <w:tc>
+          <w:tcPr/>
+          <w:p>
+            <w:pPr>
+              <w:widowControl w:val="1"/>
+              <w:rPr>
+                <w:rFonts w:ascii="Arial" w:cs="Arial" w:eastAsia="Arial" w:hAnsi="Arial"/>
+              </w:rPr>
+            </w:pPr>
+            <w:r>
+              <w:rPr>
+                <w:rtl w:val="0"/>
+              </w:rPr>
+              <w:t xml:space="preserve">CalendarClass is in conformity with the provided style guide.</w:t>
+            </w:r>
+            <w:r>
+              <w:rPr>
+                <w:rtl w:val="0"/>
+              </w:rPr>
+            </w:r>
+          </w:p>
+        </w:tc>
+        <w:tc>
+          <w:tcPr>
+            <w:shd w:fill="auto" w:val="clear"/>
+            <w:vAlign w:val="bottom"/>
+          </w:tcPr>
+          <w:p>
+            <w:pPr>
+              <w:widowControl w:val="1"/>
+              <w:spacing w:line="240" w:lineRule="auto"/>
+              <w:rPr>
+                <w:rFonts w:ascii="Arial" w:cs="Arial" w:eastAsia="Arial" w:hAnsi="Arial"/>
+              </w:rPr>
+            </w:pPr>
+            <w:r>
+              <w:rPr>
+                <w:rFonts w:ascii="Arial" w:cs="Arial" w:eastAsia="Arial" w:hAnsi="Arial"/>
+                <w:rtl w:val="0"/>
+              </w:rPr>
+              <w:t xml:space="preserve">Incomplete</w:t>
+            </w:r>
+          </w:p>
+        </w:tc>
+        <w:tc>
+          <w:tcPr>
+            <w:shd w:fill="auto" w:val="clear"/>
+            <w:vAlign w:val="bottom"/>
+          </w:tcPr>
+          <w:p>
+            <w:pPr>
+              <w:widowControl w:val="1"/>
+              <w:spacing w:line="240" w:lineRule="auto"/>
+              <w:rPr>
+                <w:rFonts w:ascii="Arial" w:cs="Arial" w:eastAsia="Arial" w:hAnsi="Arial"/>
+              </w:rPr>
+            </w:pPr>
+            <w:r>
+              <w:rPr>
+                <w:rFonts w:ascii="Arial" w:cs="Arial" w:eastAsia="Arial" w:hAnsi="Arial"/>
+                <w:rtl w:val="0"/>
+              </w:rPr>
+              <w:t xml:space="preserve">Alain Roberts</w:t>
+            </w:r>
+          </w:p>
+        </w:tc>
+        <w:tc>
+          <w:tcPr/>
+          <w:p>
+            <w:pPr>
+              <w:widowControl w:val="1"/>
+              <w:spacing w:line="240" w:lineRule="auto"/>
+              <w:rPr>
+                <w:rFonts w:ascii="Arial" w:cs="Arial" w:eastAsia="Arial" w:hAnsi="Arial"/>
+              </w:rPr>
+            </w:pPr>
+            <w:r>
+              <w:rPr>
+                <w:rFonts w:ascii="Arial" w:cs="Arial" w:eastAsia="Arial" w:hAnsi="Arial"/>
+                <w:rtl w:val="0"/>
+              </w:rPr>
+              <w:t xml:space="preserve">2</w:t>
+            </w:r>
+          </w:p>
+        </w:tc>
+        <w:tc>
+          <w:tcPr>
+            <w:shd w:fill="auto" w:val="clear"/>
+            <w:vAlign w:val="bottom"/>
+          </w:tcPr>
+          <w:p>
+            <w:pPr>
+              <w:widowControl w:val="1"/>
+              <w:spacing w:line="240" w:lineRule="auto"/>
+              <w:rPr>
+                <w:rFonts w:ascii="Arial" w:cs="Arial" w:eastAsia="Arial" w:hAnsi="Arial"/>
+              </w:rPr>
+            </w:pPr>
+            <w:r>
+              <w:rPr>
+                <w:rFonts w:ascii="Arial" w:cs="Arial" w:eastAsia="Arial" w:hAnsi="Arial"/>
+                <w:rtl w:val="0"/>
+              </w:rPr>
+              <w:t xml:space="preserve">0.5</w:t>
             </w:r>
           </w:p>
         </w:tc>
@@ -1795,51 +1982,44 @@
                 <w:rFonts w:ascii="Arial" w:cs="Arial" w:eastAsia="Arial" w:hAnsi="Arial"/>
                 <w:rtl w:val="0"/>
               </w:rPr>
-              <w:t xml:space="preserve">1.5</w:t>
-            </w:r>
-          </w:p>
-        </w:tc>
-        <w:tc>
-          <w:tcPr>
-            <w:shd w:fill="auto" w:val="clear"/>
-            <w:vAlign w:val="bottom"/>
-          </w:tcPr>
-          <w:p>
-            <w:pPr>
-              <w:widowControl w:val="1"/>
-              <w:spacing w:line="240" w:lineRule="auto"/>
-              <w:rPr>
-                <w:rFonts w:ascii="Arial" w:cs="Arial" w:eastAsia="Arial" w:hAnsi="Arial"/>
-              </w:rPr>
-            </w:pPr>
-            <w:r>
-              <w:rPr>
-                <w:rFonts w:ascii="Arial" w:cs="Arial" w:eastAsia="Arial" w:hAnsi="Arial"/>
-                <w:rtl w:val="0"/>
-              </w:rPr>
-              <w:t xml:space="preserve">Calender Conformity</w:t>
-            </w:r>
-          </w:p>
-        </w:tc>
-        <w:tc>
-          <w:tcPr/>
-          <w:p>
-            <w:pPr>
-              <w:widowControl w:val="1"/>
-              <w:rPr>
-                <w:rFonts w:ascii="Arial" w:cs="Arial" w:eastAsia="Arial" w:hAnsi="Arial"/>
-              </w:rPr>
-            </w:pPr>
-            <w:r>
-              <w:rPr>
-                <w:rtl w:val="0"/>
-              </w:rPr>
-              <w:t xml:space="preserve">CalendarClass is in conformity with the provided style guide.</w:t>
-            </w:r>
-            <w:r>
-              <w:rPr>
-                <w:rtl w:val="0"/>
-              </w:rPr>
+              <w:t xml:space="preserve">2.1</w:t>
+            </w:r>
+          </w:p>
+        </w:tc>
+        <w:tc>
+          <w:tcPr>
+            <w:shd w:fill="auto" w:val="clear"/>
+            <w:vAlign w:val="bottom"/>
+          </w:tcPr>
+          <w:p>
+            <w:pPr>
+              <w:widowControl w:val="1"/>
+              <w:spacing w:line="240" w:lineRule="auto"/>
+              <w:rPr>
+                <w:rFonts w:ascii="Arial" w:cs="Arial" w:eastAsia="Arial" w:hAnsi="Arial"/>
+              </w:rPr>
+            </w:pPr>
+            <w:r>
+              <w:rPr>
+                <w:rFonts w:ascii="Arial" w:cs="Arial" w:eastAsia="Arial" w:hAnsi="Arial"/>
+                <w:rtl w:val="0"/>
+              </w:rPr>
+              <w:t xml:space="preserve">Library Review</w:t>
+            </w:r>
+          </w:p>
+        </w:tc>
+        <w:tc>
+          <w:tcPr/>
+          <w:p>
+            <w:pPr>
+              <w:widowControl w:val="1"/>
+              <w:rPr/>
+            </w:pPr>
+            <w:r>
+              <w:rPr>
+                <w:rtl w:val="0"/>
+              </w:rPr>
+              <w:t xml:space="preserve">Library class is reviewed and agreed by reviewers that it is in conformance with the style guide.</w:t>
             </w:r>
           </w:p>
         </w:tc>
@@ -1883,7 +2063,7 @@
                 <w:rFonts w:ascii="Arial" w:cs="Arial" w:eastAsia="Arial" w:hAnsi="Arial"/>
                 <w:rtl w:val="0"/>
               </w:rPr>
-              <w:t xml:space="preserve">Alain Roberts</w:t>
+              <w:t xml:space="preserve">Alain Roberts, Dylan Sheaves </w:t>
             </w:r>
           </w:p>
         </w:tc>
@@ -1966,29 +2146,29 @@
                 <w:rFonts w:ascii="Arial" w:cs="Arial" w:eastAsia="Arial" w:hAnsi="Arial"/>
                 <w:rtl w:val="0"/>
               </w:rPr>
-              <w:t xml:space="preserve">2.1</w:t>
-            </w:r>
-          </w:p>
-        </w:tc>
-        <w:tc>
-          <w:tcPr>
-            <w:shd w:fill="auto" w:val="clear"/>
-            <w:vAlign w:val="bottom"/>
-          </w:tcPr>
-          <w:p>
-            <w:pPr>
-              <w:widowControl w:val="1"/>
-              <w:spacing w:line="240" w:lineRule="auto"/>
-              <w:rPr>
-                <w:rFonts w:ascii="Arial" w:cs="Arial" w:eastAsia="Arial" w:hAnsi="Arial"/>
-              </w:rPr>
-            </w:pPr>
-            <w:r>
-              <w:rPr>
-                <w:rFonts w:ascii="Arial" w:cs="Arial" w:eastAsia="Arial" w:hAnsi="Arial"/>
-                <w:rtl w:val="0"/>
-              </w:rPr>
-              <w:t xml:space="preserve">Library Review</w:t>
+              <w:t xml:space="preserve">2.2</w:t>
+            </w:r>
+          </w:p>
+        </w:tc>
+        <w:tc>
+          <w:tcPr>
+            <w:shd w:fill="auto" w:val="clear"/>
+            <w:vAlign w:val="bottom"/>
+          </w:tcPr>
+          <w:p>
+            <w:pPr>
+              <w:widowControl w:val="1"/>
+              <w:spacing w:line="240" w:lineRule="auto"/>
+              <w:rPr>
+                <w:rFonts w:ascii="Arial" w:cs="Arial" w:eastAsia="Arial" w:hAnsi="Arial"/>
+              </w:rPr>
+            </w:pPr>
+            <w:r>
+              <w:rPr>
+                <w:rFonts w:ascii="Arial" w:cs="Arial" w:eastAsia="Arial" w:hAnsi="Arial"/>
+                <w:rtl w:val="0"/>
+              </w:rPr>
+              <w:t xml:space="preserve">Book Review</w:t>
             </w:r>
           </w:p>
         </w:tc>
@@ -2003,7 +2183,7 @@
               <w:rPr>
                 <w:rtl w:val="0"/>
               </w:rPr>
-              <w:t xml:space="preserve">Library class is reviewed and agreed by reviewers that it is in conformance with the style guide.</w:t>
+              <w:t xml:space="preserve">Book class is reviewed and agreed by reviewers that it is in conformance with the style guide.</w:t>
             </w:r>
           </w:p>
         </w:tc>
@@ -2047,7 +2227,7 @@
                 <w:rFonts w:ascii="Arial" w:cs="Arial" w:eastAsia="Arial" w:hAnsi="Arial"/>
                 <w:rtl w:val="0"/>
               </w:rPr>
-              <w:t xml:space="preserve">Alain Roberts, Dylan Sheaves </w:t>
+              <w:t xml:space="preserve">Alain Roberts,Tim Pickard </w:t>
             </w:r>
           </w:p>
         </w:tc>
@@ -2130,29 +2310,29 @@
                 <w:rFonts w:ascii="Arial" w:cs="Arial" w:eastAsia="Arial" w:hAnsi="Arial"/>
                 <w:rtl w:val="0"/>
               </w:rPr>
-              <w:t xml:space="preserve">2.2</w:t>
-            </w:r>
-          </w:p>
-        </w:tc>
-        <w:tc>
-          <w:tcPr>
-            <w:shd w:fill="auto" w:val="clear"/>
-            <w:vAlign w:val="bottom"/>
-          </w:tcPr>
-          <w:p>
-            <w:pPr>
-              <w:widowControl w:val="1"/>
-              <w:spacing w:line="240" w:lineRule="auto"/>
-              <w:rPr>
-                <w:rFonts w:ascii="Arial" w:cs="Arial" w:eastAsia="Arial" w:hAnsi="Arial"/>
-              </w:rPr>
-            </w:pPr>
-            <w:r>
-              <w:rPr>
-                <w:rFonts w:ascii="Arial" w:cs="Arial" w:eastAsia="Arial" w:hAnsi="Arial"/>
-                <w:rtl w:val="0"/>
-              </w:rPr>
-              <w:t xml:space="preserve">Book Review</w:t>
+              <w:t xml:space="preserve">2.3</w:t>
+            </w:r>
+          </w:p>
+        </w:tc>
+        <w:tc>
+          <w:tcPr>
+            <w:shd w:fill="auto" w:val="clear"/>
+            <w:vAlign w:val="bottom"/>
+          </w:tcPr>
+          <w:p>
+            <w:pPr>
+              <w:widowControl w:val="1"/>
+              <w:spacing w:line="240" w:lineRule="auto"/>
+              <w:rPr>
+                <w:rFonts w:ascii="Arial" w:cs="Arial" w:eastAsia="Arial" w:hAnsi="Arial"/>
+              </w:rPr>
+            </w:pPr>
+            <w:r>
+              <w:rPr>
+                <w:rFonts w:ascii="Arial" w:cs="Arial" w:eastAsia="Arial" w:hAnsi="Arial"/>
+                <w:rtl w:val="0"/>
+              </w:rPr>
+              <w:t xml:space="preserve">Loan Review</w:t>
             </w:r>
           </w:p>
         </w:tc>
@@ -2167,7 +2347,7 @@
               <w:rPr>
                 <w:rtl w:val="0"/>
               </w:rPr>
-              <w:t xml:space="preserve">Book class is reviewed and agreed by reviewers that it is in conformance with the style guide.</w:t>
+              <w:t xml:space="preserve">Loan class is reviewed and agreed by reviewers that it is in conformance with the style guide.</w:t>
             </w:r>
           </w:p>
         </w:tc>
@@ -2211,7 +2391,7 @@
                 <w:rFonts w:ascii="Arial" w:cs="Arial" w:eastAsia="Arial" w:hAnsi="Arial"/>
                 <w:rtl w:val="0"/>
               </w:rPr>
-              <w:t xml:space="preserve">Alain Roberts,Tim Pickard </w:t>
+              <w:t xml:space="preserve">Alain Roberts,Tim Pickard</w:t>
             </w:r>
           </w:p>
         </w:tc>
@@ -2294,29 +2474,29 @@
                 <w:rFonts w:ascii="Arial" w:cs="Arial" w:eastAsia="Arial" w:hAnsi="Arial"/>
                 <w:rtl w:val="0"/>
               </w:rPr>
-              <w:t xml:space="preserve">2.3</w:t>
-            </w:r>
-          </w:p>
-        </w:tc>
-        <w:tc>
-          <w:tcPr>
-            <w:shd w:fill="auto" w:val="clear"/>
-            <w:vAlign w:val="bottom"/>
-          </w:tcPr>
-          <w:p>
-            <w:pPr>
-              <w:widowControl w:val="1"/>
-              <w:spacing w:line="240" w:lineRule="auto"/>
-              <w:rPr>
-                <w:rFonts w:ascii="Arial" w:cs="Arial" w:eastAsia="Arial" w:hAnsi="Arial"/>
-              </w:rPr>
-            </w:pPr>
-            <w:r>
-              <w:rPr>
-                <w:rFonts w:ascii="Arial" w:cs="Arial" w:eastAsia="Arial" w:hAnsi="Arial"/>
-                <w:rtl w:val="0"/>
-              </w:rPr>
-              <w:t xml:space="preserve">Loan Review</w:t>
+              <w:t xml:space="preserve">2.4</w:t>
+            </w:r>
+          </w:p>
+        </w:tc>
+        <w:tc>
+          <w:tcPr>
+            <w:shd w:fill="auto" w:val="clear"/>
+            <w:vAlign w:val="bottom"/>
+          </w:tcPr>
+          <w:p>
+            <w:pPr>
+              <w:widowControl w:val="1"/>
+              <w:spacing w:line="240" w:lineRule="auto"/>
+              <w:rPr>
+                <w:rFonts w:ascii="Arial" w:cs="Arial" w:eastAsia="Arial" w:hAnsi="Arial"/>
+              </w:rPr>
+            </w:pPr>
+            <w:r>
+              <w:rPr>
+                <w:rFonts w:ascii="Arial" w:cs="Arial" w:eastAsia="Arial" w:hAnsi="Arial"/>
+                <w:rtl w:val="0"/>
+              </w:rPr>
+              <w:t xml:space="preserve">Member Review</w:t>
             </w:r>
           </w:p>
         </w:tc>
@@ -2331,7 +2511,7 @@
               <w:rPr>
                 <w:rtl w:val="0"/>
               </w:rPr>
-              <w:t xml:space="preserve">Loan class is reviewed and agreed by reviewers that it is in conformance with the style guide.</w:t>
+              <w:t xml:space="preserve">Member class is reviewed and agreed by reviewers that it is in conformance with the style guide.</w:t>
             </w:r>
           </w:p>
         </w:tc>
@@ -2375,7 +2555,7 @@
                 <w:rFonts w:ascii="Arial" w:cs="Arial" w:eastAsia="Arial" w:hAnsi="Arial"/>
                 <w:rtl w:val="0"/>
               </w:rPr>
-              <w:t xml:space="preserve">Alain Roberts,Tim Pickard</w:t>
+              <w:t xml:space="preserve">Dylan Sheaves, Tim Pickard</w:t>
             </w:r>
           </w:p>
         </w:tc>
@@ -2458,29 +2638,29 @@
                 <w:rFonts w:ascii="Arial" w:cs="Arial" w:eastAsia="Arial" w:hAnsi="Arial"/>
                 <w:rtl w:val="0"/>
               </w:rPr>
-              <w:t xml:space="preserve">2.4</w:t>
-            </w:r>
-          </w:p>
-        </w:tc>
-        <w:tc>
-          <w:tcPr>
-            <w:shd w:fill="auto" w:val="clear"/>
-            <w:vAlign w:val="bottom"/>
-          </w:tcPr>
-          <w:p>
-            <w:pPr>
-              <w:widowControl w:val="1"/>
-              <w:spacing w:line="240" w:lineRule="auto"/>
-              <w:rPr>
-                <w:rFonts w:ascii="Arial" w:cs="Arial" w:eastAsia="Arial" w:hAnsi="Arial"/>
-              </w:rPr>
-            </w:pPr>
-            <w:r>
-              <w:rPr>
-                <w:rFonts w:ascii="Arial" w:cs="Arial" w:eastAsia="Arial" w:hAnsi="Arial"/>
-                <w:rtl w:val="0"/>
-              </w:rPr>
-              <w:t xml:space="preserve">Member Review</w:t>
+              <w:t xml:space="preserve">2.5</w:t>
+            </w:r>
+          </w:p>
+        </w:tc>
+        <w:tc>
+          <w:tcPr>
+            <w:shd w:fill="auto" w:val="clear"/>
+            <w:vAlign w:val="bottom"/>
+          </w:tcPr>
+          <w:p>
+            <w:pPr>
+              <w:widowControl w:val="1"/>
+              <w:spacing w:line="240" w:lineRule="auto"/>
+              <w:rPr>
+                <w:rFonts w:ascii="Arial" w:cs="Arial" w:eastAsia="Arial" w:hAnsi="Arial"/>
+              </w:rPr>
+            </w:pPr>
+            <w:r>
+              <w:rPr>
+                <w:rFonts w:ascii="Arial" w:cs="Arial" w:eastAsia="Arial" w:hAnsi="Arial"/>
+                <w:rtl w:val="0"/>
+              </w:rPr>
+              <w:t xml:space="preserve">Calender Review</w:t>
             </w:r>
           </w:p>
         </w:tc>
@@ -2495,7 +2675,7 @@
               <w:rPr>
                 <w:rtl w:val="0"/>
               </w:rPr>
-              <w:t xml:space="preserve">Member class is reviewed and agreed by reviewers that it is in conformance with the style guide.</w:t>
+              <w:t xml:space="preserve">Calendar class is reviewed and agreed by reviewers that it is in conformance with the style guide.</w:t>
             </w:r>
           </w:p>
         </w:tc>
@@ -2622,29 +2802,29 @@
                 <w:rFonts w:ascii="Arial" w:cs="Arial" w:eastAsia="Arial" w:hAnsi="Arial"/>
                 <w:rtl w:val="0"/>
               </w:rPr>
-              <w:t xml:space="preserve">2.5</w:t>
-            </w:r>
-          </w:p>
-        </w:tc>
-        <w:tc>
-          <w:tcPr>
-            <w:shd w:fill="auto" w:val="clear"/>
-            <w:vAlign w:val="bottom"/>
-          </w:tcPr>
-          <w:p>
-            <w:pPr>
-              <w:widowControl w:val="1"/>
-              <w:spacing w:line="240" w:lineRule="auto"/>
-              <w:rPr>
-                <w:rFonts w:ascii="Arial" w:cs="Arial" w:eastAsia="Arial" w:hAnsi="Arial"/>
-              </w:rPr>
-            </w:pPr>
-            <w:r>
-              <w:rPr>
-                <w:rFonts w:ascii="Arial" w:cs="Arial" w:eastAsia="Arial" w:hAnsi="Arial"/>
-                <w:rtl w:val="0"/>
-              </w:rPr>
-              <w:t xml:space="preserve">Calender Review</w:t>
+              <w:t xml:space="preserve">3.1</w:t>
+            </w:r>
+          </w:p>
+        </w:tc>
+        <w:tc>
+          <w:tcPr>
+            <w:shd w:fill="auto" w:val="clear"/>
+            <w:vAlign w:val="bottom"/>
+          </w:tcPr>
+          <w:p>
+            <w:pPr>
+              <w:widowControl w:val="1"/>
+              <w:spacing w:line="240" w:lineRule="auto"/>
+              <w:rPr>
+                <w:rFonts w:ascii="Arial" w:cs="Arial" w:eastAsia="Arial" w:hAnsi="Arial"/>
+              </w:rPr>
+            </w:pPr>
+            <w:r>
+              <w:rPr>
+                <w:rFonts w:ascii="Arial" w:cs="Arial" w:eastAsia="Arial" w:hAnsi="Arial"/>
+                <w:rtl w:val="0"/>
+              </w:rPr>
+              <w:t xml:space="preserve">Library Merge</w:t>
             </w:r>
           </w:p>
         </w:tc>
@@ -2659,19 +2839,18 @@
               <w:rPr>
                 <w:rtl w:val="0"/>
               </w:rPr>
-              <w:t xml:space="preserve">Calender class is reviewed and agreed by reviewers that it is in conformance with the style guide.</w:t>
-            </w:r>
-          </w:p>
-        </w:tc>
-        <w:tc>
-          <w:tcPr>
-            <w:shd w:fill="auto" w:val="clear"/>
-            <w:vAlign w:val="bottom"/>
-          </w:tcPr>
-          <w:p>
-            <w:pPr>
-              <w:widowControl w:val="1"/>
-              <w:spacing w:line="240" w:lineRule="auto"/>
+              <w:t xml:space="preserve">Library feature branch is merged back into Master</w:t>
+            </w:r>
+          </w:p>
+        </w:tc>
+        <w:tc>
+          <w:tcPr>
+            <w:shd w:fill="auto" w:val="clear"/>
+            <w:vAlign w:val="bottom"/>
+          </w:tcPr>
+          <w:p>
+            <w:pPr>
+              <w:widowControl w:val="1"/>
               <w:rPr>
                 <w:rFonts w:ascii="Arial" w:cs="Arial" w:eastAsia="Arial" w:hAnsi="Arial"/>
               </w:rPr>
@@ -2703,26 +2882,189 @@
                 <w:rFonts w:ascii="Arial" w:cs="Arial" w:eastAsia="Arial" w:hAnsi="Arial"/>
                 <w:rtl w:val="0"/>
               </w:rPr>
-              <w:t xml:space="preserve">Dylan Sheaves, Tim Pickard</w:t>
-            </w:r>
-          </w:p>
-        </w:tc>
-        <w:tc>
-          <w:tcPr/>
-          <w:p>
-            <w:pPr>
-              <w:widowControl w:val="1"/>
-              <w:spacing w:line="240" w:lineRule="auto"/>
-              <w:rPr>
-                <w:rFonts w:ascii="Arial" w:cs="Arial" w:eastAsia="Arial" w:hAnsi="Arial"/>
-              </w:rPr>
-            </w:pPr>
-            <w:r>
-              <w:rPr>
-                <w:rFonts w:ascii="Arial" w:cs="Arial" w:eastAsia="Arial" w:hAnsi="Arial"/>
-                <w:rtl w:val="0"/>
-              </w:rPr>
-              <w:t xml:space="preserve">2</w:t>
+              <w:t xml:space="preserve">Dylan Sheaves</w:t>
+            </w:r>
+          </w:p>
+        </w:tc>
+        <w:tc>
+          <w:tcPr/>
+          <w:p>
+            <w:pPr>
+              <w:widowControl w:val="1"/>
+              <w:spacing w:line="240" w:lineRule="auto"/>
+              <w:rPr>
+                <w:rFonts w:ascii="Arial" w:cs="Arial" w:eastAsia="Arial" w:hAnsi="Arial"/>
+              </w:rPr>
+            </w:pPr>
+            <w:r>
+              <w:rPr>
+                <w:rFonts w:ascii="Arial" w:cs="Arial" w:eastAsia="Arial" w:hAnsi="Arial"/>
+                <w:rtl w:val="0"/>
+              </w:rPr>
+              <w:t xml:space="preserve">1</w:t>
+            </w:r>
+          </w:p>
+        </w:tc>
+        <w:tc>
+          <w:tcPr>
+            <w:shd w:fill="auto" w:val="clear"/>
+            <w:vAlign w:val="bottom"/>
+          </w:tcPr>
+          <w:p>
+            <w:pPr>
+              <w:widowControl w:val="1"/>
+              <w:spacing w:line="240" w:lineRule="auto"/>
+              <w:rPr>
+                <w:rFonts w:ascii="Arial" w:cs="Arial" w:eastAsia="Arial" w:hAnsi="Arial"/>
+              </w:rPr>
+            </w:pPr>
+            <w:r>
+              <w:rPr>
+                <w:rtl w:val="0"/>
+              </w:rPr>
+            </w:r>
+          </w:p>
+        </w:tc>
+        <w:tc>
+          <w:tcPr>
+            <w:shd w:fill="auto" w:val="clear"/>
+            <w:vAlign w:val="bottom"/>
+          </w:tcPr>
+          <w:p>
+            <w:pPr>
+              <w:widowControl w:val="1"/>
+              <w:spacing w:line="240" w:lineRule="auto"/>
+              <w:rPr>
+                <w:rFonts w:ascii="Arial" w:cs="Arial" w:eastAsia="Arial" w:hAnsi="Arial"/>
+              </w:rPr>
+            </w:pPr>
+            <w:r>
+              <w:rPr>
+                <w:rtl w:val="0"/>
+              </w:rPr>
+            </w:r>
+          </w:p>
+        </w:tc>
+      </w:tr>
+      <w:tr>
+        <w:trPr>
+          <w:trHeight w:val="705" w:hRule="atLeast"/>
+        </w:trPr>
+        <w:tc>
+          <w:tcPr/>
+          <w:p>
+            <w:pPr>
+              <w:widowControl w:val="1"/>
+              <w:spacing w:line="240" w:lineRule="auto"/>
+              <w:rPr>
+                <w:rFonts w:ascii="Arial" w:cs="Arial" w:eastAsia="Arial" w:hAnsi="Arial"/>
+              </w:rPr>
+            </w:pPr>
+            <w:r>
+              <w:rPr>
+                <w:rFonts w:ascii="Arial" w:cs="Arial" w:eastAsia="Arial" w:hAnsi="Arial"/>
+                <w:rtl w:val="0"/>
+              </w:rPr>
+              <w:t xml:space="preserve">3.2</w:t>
+            </w:r>
+          </w:p>
+        </w:tc>
+        <w:tc>
+          <w:tcPr>
+            <w:shd w:fill="auto" w:val="clear"/>
+            <w:vAlign w:val="bottom"/>
+          </w:tcPr>
+          <w:p>
+            <w:pPr>
+              <w:widowControl w:val="1"/>
+              <w:spacing w:line="240" w:lineRule="auto"/>
+              <w:rPr>
+                <w:rFonts w:ascii="Arial" w:cs="Arial" w:eastAsia="Arial" w:hAnsi="Arial"/>
+              </w:rPr>
+            </w:pPr>
+            <w:r>
+              <w:rPr>
+                <w:rFonts w:ascii="Arial" w:cs="Arial" w:eastAsia="Arial" w:hAnsi="Arial"/>
+                <w:rtl w:val="0"/>
+              </w:rPr>
+              <w:t xml:space="preserve">Book Merge</w:t>
+            </w:r>
+          </w:p>
+        </w:tc>
+        <w:tc>
+          <w:tcPr/>
+          <w:p>
+            <w:pPr>
+              <w:widowControl w:val="1"/>
+              <w:rPr/>
+            </w:pPr>
+            <w:r>
+              <w:rPr>
+                <w:rtl w:val="0"/>
+              </w:rPr>
+              <w:t xml:space="preserve">Book feature branch is merged back into Master</w:t>
+            </w:r>
+          </w:p>
+        </w:tc>
+        <w:tc>
+          <w:tcPr>
+            <w:shd w:fill="auto" w:val="clear"/>
+            <w:vAlign w:val="bottom"/>
+          </w:tcPr>
+          <w:p>
+            <w:pPr>
+              <w:widowControl w:val="1"/>
+              <w:rPr>
+                <w:rFonts w:ascii="Arial" w:cs="Arial" w:eastAsia="Arial" w:hAnsi="Arial"/>
+              </w:rPr>
+            </w:pPr>
+            <w:r>
+              <w:rPr>
+                <w:rFonts w:ascii="Arial" w:cs="Arial" w:eastAsia="Arial" w:hAnsi="Arial"/>
+                <w:rtl w:val="0"/>
+              </w:rPr>
+              <w:t xml:space="preserve">Incomplete</w:t>
+            </w:r>
+          </w:p>
+        </w:tc>
+        <w:tc>
+          <w:tcPr>
+            <w:shd w:fill="auto" w:val="clear"/>
+            <w:vAlign w:val="bottom"/>
+          </w:tcPr>
+          <w:p>
+            <w:pPr>
+              <w:widowControl w:val="1"/>
+              <w:spacing w:line="240" w:lineRule="auto"/>
+              <w:rPr>
+                <w:rFonts w:ascii="Arial" w:cs="Arial" w:eastAsia="Arial" w:hAnsi="Arial"/>
+              </w:rPr>
+            </w:pPr>
+            <w:r>
+              <w:rPr>
+                <w:rFonts w:ascii="Arial" w:cs="Arial" w:eastAsia="Arial" w:hAnsi="Arial"/>
+                <w:rtl w:val="0"/>
+              </w:rPr>
+              <w:t xml:space="preserve">Dylan Sheaves</w:t>
+            </w:r>
+          </w:p>
+        </w:tc>
+        <w:tc>
+          <w:tcPr/>
+          <w:p>
+            <w:pPr>
+              <w:widowControl w:val="1"/>
+              <w:spacing w:line="240" w:lineRule="auto"/>
+              <w:rPr>
+                <w:rFonts w:ascii="Arial" w:cs="Arial" w:eastAsia="Arial" w:hAnsi="Arial"/>
+              </w:rPr>
+            </w:pPr>
+            <w:r>
+              <w:rPr>
+                <w:rFonts w:ascii="Arial" w:cs="Arial" w:eastAsia="Arial" w:hAnsi="Arial"/>
+                <w:rtl w:val="0"/>
+              </w:rPr>
+              <w:t xml:space="preserve">1</w:t>
             </w:r>
           </w:p>
         </w:tc>
@@ -2786,29 +3128,29 @@
                 <w:rFonts w:ascii="Arial" w:cs="Arial" w:eastAsia="Arial" w:hAnsi="Arial"/>
                 <w:rtl w:val="0"/>
               </w:rPr>
-              <w:t xml:space="preserve">3.1</w:t>
-            </w:r>
-          </w:p>
-        </w:tc>
-        <w:tc>
-          <w:tcPr>
-            <w:shd w:fill="auto" w:val="clear"/>
-            <w:vAlign w:val="bottom"/>
-          </w:tcPr>
-          <w:p>
-            <w:pPr>
-              <w:widowControl w:val="1"/>
-              <w:spacing w:line="240" w:lineRule="auto"/>
-              <w:rPr>
-                <w:rFonts w:ascii="Arial" w:cs="Arial" w:eastAsia="Arial" w:hAnsi="Arial"/>
-              </w:rPr>
-            </w:pPr>
-            <w:r>
-              <w:rPr>
-                <w:rFonts w:ascii="Arial" w:cs="Arial" w:eastAsia="Arial" w:hAnsi="Arial"/>
-                <w:rtl w:val="0"/>
-              </w:rPr>
-              <w:t xml:space="preserve">Library Merge</w:t>
+              <w:t xml:space="preserve">3.3</w:t>
+            </w:r>
+          </w:p>
+        </w:tc>
+        <w:tc>
+          <w:tcPr>
+            <w:shd w:fill="auto" w:val="clear"/>
+            <w:vAlign w:val="bottom"/>
+          </w:tcPr>
+          <w:p>
+            <w:pPr>
+              <w:widowControl w:val="1"/>
+              <w:spacing w:line="240" w:lineRule="auto"/>
+              <w:rPr>
+                <w:rFonts w:ascii="Arial" w:cs="Arial" w:eastAsia="Arial" w:hAnsi="Arial"/>
+              </w:rPr>
+            </w:pPr>
+            <w:r>
+              <w:rPr>
+                <w:rFonts w:ascii="Arial" w:cs="Arial" w:eastAsia="Arial" w:hAnsi="Arial"/>
+                <w:rtl w:val="0"/>
+              </w:rPr>
+              <w:t xml:space="preserve">Loan Merge</w:t>
             </w:r>
           </w:p>
         </w:tc>
@@ -2823,170 +3165,7 @@
               <w:rPr>
                 <w:rtl w:val="0"/>
               </w:rPr>
-              <w:t xml:space="preserve">Library feature branch is merged back into Master</w:t>
-            </w:r>
-          </w:p>
-        </w:tc>
-        <w:tc>
-          <w:tcPr>
-            <w:shd w:fill="auto" w:val="clear"/>
-            <w:vAlign w:val="bottom"/>
-          </w:tcPr>
-          <w:p>
-            <w:pPr>
-              <w:widowControl w:val="1"/>
-              <w:rPr>
-                <w:rFonts w:ascii="Arial" w:cs="Arial" w:eastAsia="Arial" w:hAnsi="Arial"/>
-              </w:rPr>
-            </w:pPr>
-            <w:r>
-              <w:rPr>
-                <w:rFonts w:ascii="Arial" w:cs="Arial" w:eastAsia="Arial" w:hAnsi="Arial"/>
-                <w:rtl w:val="0"/>
-              </w:rPr>
-              <w:t xml:space="preserve">Incomplete</w:t>
-            </w:r>
-          </w:p>
-        </w:tc>
-        <w:tc>
-          <w:tcPr>
-            <w:shd w:fill="auto" w:val="clear"/>
-            <w:vAlign w:val="bottom"/>
-          </w:tcPr>
-          <w:p>
-            <w:pPr>
-              <w:widowControl w:val="1"/>
-              <w:spacing w:line="240" w:lineRule="auto"/>
-              <w:rPr>
-                <w:rFonts w:ascii="Arial" w:cs="Arial" w:eastAsia="Arial" w:hAnsi="Arial"/>
-              </w:rPr>
-            </w:pPr>
-            <w:r>
-              <w:rPr>
-                <w:rFonts w:ascii="Arial" w:cs="Arial" w:eastAsia="Arial" w:hAnsi="Arial"/>
-                <w:rtl w:val="0"/>
-              </w:rPr>
-              <w:t xml:space="preserve">Dylan Sheaves</w:t>
-            </w:r>
-          </w:p>
-        </w:tc>
-        <w:tc>
-          <w:tcPr/>
-          <w:p>
-            <w:pPr>
-              <w:widowControl w:val="1"/>
-              <w:spacing w:line="240" w:lineRule="auto"/>
-              <w:rPr>
-                <w:rFonts w:ascii="Arial" w:cs="Arial" w:eastAsia="Arial" w:hAnsi="Arial"/>
-              </w:rPr>
-            </w:pPr>
-            <w:r>
-              <w:rPr>
-                <w:rFonts w:ascii="Arial" w:cs="Arial" w:eastAsia="Arial" w:hAnsi="Arial"/>
-                <w:rtl w:val="0"/>
-              </w:rPr>
-              <w:t xml:space="preserve">1</w:t>
-            </w:r>
-          </w:p>
-        </w:tc>
-        <w:tc>
-          <w:tcPr>
-            <w:shd w:fill="auto" w:val="clear"/>
-            <w:vAlign w:val="bottom"/>
-          </w:tcPr>
-          <w:p>
-            <w:pPr>
-              <w:widowControl w:val="1"/>
-              <w:spacing w:line="240" w:lineRule="auto"/>
-              <w:rPr>
-                <w:rFonts w:ascii="Arial" w:cs="Arial" w:eastAsia="Arial" w:hAnsi="Arial"/>
-              </w:rPr>
-            </w:pPr>
-            <w:r>
-              <w:rPr>
-                <w:rtl w:val="0"/>
-              </w:rPr>
-            </w:r>
-          </w:p>
-        </w:tc>
-        <w:tc>
-          <w:tcPr>
-            <w:shd w:fill="auto" w:val="clear"/>
-            <w:vAlign w:val="bottom"/>
-          </w:tcPr>
-          <w:p>
-            <w:pPr>
-              <w:widowControl w:val="1"/>
-              <w:spacing w:line="240" w:lineRule="auto"/>
-              <w:rPr>
-                <w:rFonts w:ascii="Arial" w:cs="Arial" w:eastAsia="Arial" w:hAnsi="Arial"/>
-              </w:rPr>
-            </w:pPr>
-            <w:r>
-              <w:rPr>
-                <w:rtl w:val="0"/>
-              </w:rPr>
-            </w:r>
-          </w:p>
-        </w:tc>
-      </w:tr>
-      <w:tr>
-        <w:trPr>
-          <w:trHeight w:val="705" w:hRule="atLeast"/>
-        </w:trPr>
-        <w:tc>
-          <w:tcPr/>
-          <w:p>
-            <w:pPr>
-              <w:widowControl w:val="1"/>
-              <w:spacing w:line="240" w:lineRule="auto"/>
-              <w:rPr>
-                <w:rFonts w:ascii="Arial" w:cs="Arial" w:eastAsia="Arial" w:hAnsi="Arial"/>
-              </w:rPr>
-            </w:pPr>
-            <w:r>
-              <w:rPr>
-                <w:rFonts w:ascii="Arial" w:cs="Arial" w:eastAsia="Arial" w:hAnsi="Arial"/>
-                <w:rtl w:val="0"/>
-              </w:rPr>
-              <w:t xml:space="preserve">3.2</w:t>
-            </w:r>
-          </w:p>
-        </w:tc>
-        <w:tc>
-          <w:tcPr>
-            <w:shd w:fill="auto" w:val="clear"/>
-            <w:vAlign w:val="bottom"/>
-          </w:tcPr>
-          <w:p>
-            <w:pPr>
-              <w:widowControl w:val="1"/>
-              <w:spacing w:line="240" w:lineRule="auto"/>
-              <w:rPr>
-                <w:rFonts w:ascii="Arial" w:cs="Arial" w:eastAsia="Arial" w:hAnsi="Arial"/>
-              </w:rPr>
-            </w:pPr>
-            <w:r>
-              <w:rPr>
-                <w:rFonts w:ascii="Arial" w:cs="Arial" w:eastAsia="Arial" w:hAnsi="Arial"/>
-                <w:rtl w:val="0"/>
-              </w:rPr>
-              <w:t xml:space="preserve">Book Merge</w:t>
-            </w:r>
-          </w:p>
-        </w:tc>
-        <w:tc>
-          <w:tcPr/>
-          <w:p>
-            <w:pPr>
-              <w:widowControl w:val="1"/>
-              <w:rPr/>
-            </w:pPr>
-            <w:r>
-              <w:rPr>
-                <w:rtl w:val="0"/>
-              </w:rPr>
-              <w:t xml:space="preserve">Book feature branch is merged back into Master</w:t>
+              <w:t xml:space="preserve">Loan feature branch is merged back into Master</w:t>
             </w:r>
           </w:p>
         </w:tc>
@@ -3112,29 +3291,29 @@
                 <w:rFonts w:ascii="Arial" w:cs="Arial" w:eastAsia="Arial" w:hAnsi="Arial"/>
                 <w:rtl w:val="0"/>
               </w:rPr>
-              <w:t xml:space="preserve">3.3</w:t>
-            </w:r>
-          </w:p>
-        </w:tc>
-        <w:tc>
-          <w:tcPr>
-            <w:shd w:fill="auto" w:val="clear"/>
-            <w:vAlign w:val="bottom"/>
-          </w:tcPr>
-          <w:p>
-            <w:pPr>
-              <w:widowControl w:val="1"/>
-              <w:spacing w:line="240" w:lineRule="auto"/>
-              <w:rPr>
-                <w:rFonts w:ascii="Arial" w:cs="Arial" w:eastAsia="Arial" w:hAnsi="Arial"/>
-              </w:rPr>
-            </w:pPr>
-            <w:r>
-              <w:rPr>
-                <w:rFonts w:ascii="Arial" w:cs="Arial" w:eastAsia="Arial" w:hAnsi="Arial"/>
-                <w:rtl w:val="0"/>
-              </w:rPr>
-              <w:t xml:space="preserve">Loan Merge</w:t>
+              <w:t xml:space="preserve">3.4</w:t>
+            </w:r>
+          </w:p>
+        </w:tc>
+        <w:tc>
+          <w:tcPr>
+            <w:shd w:fill="auto" w:val="clear"/>
+            <w:vAlign w:val="bottom"/>
+          </w:tcPr>
+          <w:p>
+            <w:pPr>
+              <w:widowControl w:val="1"/>
+              <w:spacing w:line="240" w:lineRule="auto"/>
+              <w:rPr>
+                <w:rFonts w:ascii="Arial" w:cs="Arial" w:eastAsia="Arial" w:hAnsi="Arial"/>
+              </w:rPr>
+            </w:pPr>
+            <w:r>
+              <w:rPr>
+                <w:rFonts w:ascii="Arial" w:cs="Arial" w:eastAsia="Arial" w:hAnsi="Arial"/>
+                <w:rtl w:val="0"/>
+              </w:rPr>
+              <w:t xml:space="preserve">Member Merge</w:t>
             </w:r>
           </w:p>
         </w:tc>
@@ -3149,7 +3328,7 @@
               <w:rPr>
                 <w:rtl w:val="0"/>
               </w:rPr>
-              <w:t xml:space="preserve">Loan feature branch is merged back into Master</w:t>
+              <w:t xml:space="preserve">Member feature branch is merged back into Master</w:t>
             </w:r>
           </w:p>
         </w:tc>
@@ -3275,169 +3454,6 @@
                 <w:rFonts w:ascii="Arial" w:cs="Arial" w:eastAsia="Arial" w:hAnsi="Arial"/>
                 <w:rtl w:val="0"/>
               </w:rPr>
-              <w:t xml:space="preserve">3.4</w:t>
-            </w:r>
-          </w:p>
-        </w:tc>
-        <w:tc>
-          <w:tcPr>
-            <w:shd w:fill="auto" w:val="clear"/>
-            <w:vAlign w:val="bottom"/>
-          </w:tcPr>
-          <w:p>
-            <w:pPr>
-              <w:widowControl w:val="1"/>
-              <w:spacing w:line="240" w:lineRule="auto"/>
-              <w:rPr>
-                <w:rFonts w:ascii="Arial" w:cs="Arial" w:eastAsia="Arial" w:hAnsi="Arial"/>
-              </w:rPr>
-            </w:pPr>
-            <w:r>
-              <w:rPr>
-                <w:rFonts w:ascii="Arial" w:cs="Arial" w:eastAsia="Arial" w:hAnsi="Arial"/>
-                <w:rtl w:val="0"/>
-              </w:rPr>
-              <w:t xml:space="preserve">Member Merge</w:t>
-            </w:r>
-          </w:p>
-        </w:tc>
-        <w:tc>
-          <w:tcPr/>
-          <w:p>
-            <w:pPr>
-              <w:widowControl w:val="1"/>
-              <w:rPr/>
-            </w:pPr>
-            <w:r>
-              <w:rPr>
-                <w:rtl w:val="0"/>
-              </w:rPr>
-              <w:t xml:space="preserve">Member feature branch is merged back into Master</w:t>
-            </w:r>
-          </w:p>
-        </w:tc>
-        <w:tc>
-          <w:tcPr>
-            <w:shd w:fill="auto" w:val="clear"/>
-            <w:vAlign w:val="bottom"/>
-          </w:tcPr>
-          <w:p>
-            <w:pPr>
-              <w:widowControl w:val="1"/>
-              <w:rPr>
-                <w:rFonts w:ascii="Arial" w:cs="Arial" w:eastAsia="Arial" w:hAnsi="Arial"/>
-              </w:rPr>
-            </w:pPr>
-            <w:r>
-              <w:rPr>
-                <w:rFonts w:ascii="Arial" w:cs="Arial" w:eastAsia="Arial" w:hAnsi="Arial"/>
-                <w:rtl w:val="0"/>
-              </w:rPr>
-              <w:t xml:space="preserve">Incomplete</w:t>
-            </w:r>
-          </w:p>
-        </w:tc>
-        <w:tc>
-          <w:tcPr>
-            <w:shd w:fill="auto" w:val="clear"/>
-            <w:vAlign w:val="bottom"/>
-          </w:tcPr>
-          <w:p>
-            <w:pPr>
-              <w:widowControl w:val="1"/>
-              <w:spacing w:line="240" w:lineRule="auto"/>
-              <w:rPr>
-                <w:rFonts w:ascii="Arial" w:cs="Arial" w:eastAsia="Arial" w:hAnsi="Arial"/>
-              </w:rPr>
-            </w:pPr>
-            <w:r>
-              <w:rPr>
-                <w:rFonts w:ascii="Arial" w:cs="Arial" w:eastAsia="Arial" w:hAnsi="Arial"/>
-                <w:rtl w:val="0"/>
-              </w:rPr>
-              <w:t xml:space="preserve">Dylan Sheaves</w:t>
-            </w:r>
-          </w:p>
-        </w:tc>
-        <w:tc>
-          <w:tcPr/>
-          <w:p>
-            <w:pPr>
-              <w:widowControl w:val="1"/>
-              <w:spacing w:line="240" w:lineRule="auto"/>
-              <w:rPr>
-                <w:rFonts w:ascii="Arial" w:cs="Arial" w:eastAsia="Arial" w:hAnsi="Arial"/>
-              </w:rPr>
-            </w:pPr>
-            <w:r>
-              <w:rPr>
-                <w:rFonts w:ascii="Arial" w:cs="Arial" w:eastAsia="Arial" w:hAnsi="Arial"/>
-                <w:rtl w:val="0"/>
-              </w:rPr>
-              <w:t xml:space="preserve">1</w:t>
-            </w:r>
-          </w:p>
-        </w:tc>
-        <w:tc>
-          <w:tcPr>
-            <w:shd w:fill="auto" w:val="clear"/>
-            <w:vAlign w:val="bottom"/>
-          </w:tcPr>
-          <w:p>
-            <w:pPr>
-              <w:widowControl w:val="1"/>
-              <w:spacing w:line="240" w:lineRule="auto"/>
-              <w:rPr>
-                <w:rFonts w:ascii="Arial" w:cs="Arial" w:eastAsia="Arial" w:hAnsi="Arial"/>
-              </w:rPr>
-            </w:pPr>
-            <w:r>
-              <w:rPr>
-                <w:rtl w:val="0"/>
-              </w:rPr>
-            </w:r>
-          </w:p>
-        </w:tc>
-        <w:tc>
-          <w:tcPr>
-            <w:shd w:fill="auto" w:val="clear"/>
-            <w:vAlign w:val="bottom"/>
-          </w:tcPr>
-          <w:p>
-            <w:pPr>
-              <w:widowControl w:val="1"/>
-              <w:spacing w:line="240" w:lineRule="auto"/>
-              <w:rPr>
-                <w:rFonts w:ascii="Arial" w:cs="Arial" w:eastAsia="Arial" w:hAnsi="Arial"/>
-              </w:rPr>
-            </w:pPr>
-            <w:r>
-              <w:rPr>
-                <w:rtl w:val="0"/>
-              </w:rPr>
-            </w:r>
-          </w:p>
-        </w:tc>
-      </w:tr>
-      <w:tr>
-        <w:trPr>
-          <w:trHeight w:val="255" w:hRule="atLeast"/>
-        </w:trPr>
-        <w:tc>
-          <w:tcPr/>
-          <w:p>
-            <w:pPr>
-              <w:widowControl w:val="1"/>
-              <w:spacing w:line="240" w:lineRule="auto"/>
-              <w:rPr>
-                <w:rFonts w:ascii="Arial" w:cs="Arial" w:eastAsia="Arial" w:hAnsi="Arial"/>
-              </w:rPr>
-            </w:pPr>
-            <w:r>
-              <w:rPr>
-                <w:rFonts w:ascii="Arial" w:cs="Arial" w:eastAsia="Arial" w:hAnsi="Arial"/>
-                <w:rtl w:val="0"/>
-              </w:rPr>
               <w:t xml:space="preserve">3.5</w:t>
             </w:r>
           </w:p>
@@ -3460,7 +3476,7 @@
                 <w:rFonts w:ascii="Arial" w:cs="Arial" w:eastAsia="Arial" w:hAnsi="Arial"/>
                 <w:rtl w:val="0"/>
               </w:rPr>
-              <w:t xml:space="preserve">Calender Merge</w:t>
+              <w:t xml:space="preserve">Calendar Merge</w:t>
             </w:r>
           </w:p>
         </w:tc>
@@ -3797,6 +3813,12 @@
               <w:rPr>
                 <w:rtl w:val="0"/>
               </w:rPr>
+              <w:t xml:space="preserve">Netbeans Directory Structure Specifications and Issues With Importing</w:t>
+            </w:r>
+            <w:r>
+              <w:rPr>
+                <w:rtl w:val="0"/>
+              </w:rPr>
             </w:r>
           </w:p>
         </w:tc>
@@ -3825,36 +3847,15 @@
               <w:spacing w:after="120" w:before="0" w:line="240" w:lineRule="auto"/>
               <w:ind w:left="0" w:right="0" w:firstLine="0"/>
               <w:jc w:val="left"/>
-              <w:rPr>
-                <w:rFonts w:ascii="Times New Roman" w:cs="Times New Roman" w:eastAsia="Times New Roman" w:hAnsi="Times New Roman"/>
-                <w:b w:val="0"/>
-                <w:i w:val="0"/>
-                <w:smallCaps w:val="0"/>
-                <w:strike w:val="0"/>
-                <w:color w:val="000000"/>
-                <w:sz w:val="20"/>
-                <w:szCs w:val="20"/>
-                <w:u w:val="none"/>
-                <w:shd w:fill="auto" w:val="clear"/>
-                <w:vertAlign w:val="baseline"/>
-              </w:rPr>
-            </w:pPr>
-            <w:r>
-              <w:rPr>
-                <w:rtl w:val="0"/>
-              </w:rPr>
-            </w:r>
-          </w:p>
-        </w:tc>
-        <w:tc>
-          <w:tcPr>
-            <w:tcBorders>
-              <w:top w:color="000000" w:space="0" w:sz="4" w:val="single"/>
-              <w:left w:color="000000" w:space="0" w:sz="4" w:val="single"/>
-              <w:bottom w:color="000000" w:space="0" w:sz="4" w:val="single"/>
-              <w:right w:color="000000" w:space="0" w:sz="4" w:val="single"/>
-            </w:tcBorders>
-          </w:tcPr>
+              <w:rPr/>
+            </w:pPr>
+            <w:r>
+              <w:rPr>
+                <w:rtl w:val="0"/>
+              </w:rPr>
+              <w:t xml:space="preserve">Resolved (Dylan, Tim)</w:t>
+            </w:r>
+          </w:p>
           <w:p>
             <w:pPr>
               <w:keepNext w:val="0"/>
@@ -3871,24 +3872,122 @@
               <w:spacing w:after="120" w:before="0" w:line="240" w:lineRule="auto"/>
               <w:ind w:left="0" w:right="0" w:firstLine="0"/>
               <w:jc w:val="left"/>
-              <w:rPr>
-                <w:rFonts w:ascii="Times New Roman" w:cs="Times New Roman" w:eastAsia="Times New Roman" w:hAnsi="Times New Roman"/>
-                <w:b w:val="0"/>
-                <w:i w:val="0"/>
-                <w:smallCaps w:val="0"/>
-                <w:strike w:val="0"/>
-                <w:color w:val="000000"/>
-                <w:sz w:val="20"/>
-                <w:szCs w:val="20"/>
-                <w:u w:val="none"/>
-                <w:shd w:fill="auto" w:val="clear"/>
-                <w:vertAlign w:val="baseline"/>
-              </w:rPr>
-            </w:pPr>
-            <w:r>
-              <w:rPr>
-                <w:rtl w:val="0"/>
-              </w:rPr>
+              <w:rPr/>
+            </w:pPr>
+            <w:r>
+              <w:rPr>
+                <w:rtl w:val="0"/>
+              </w:rPr>
+              <w:t xml:space="preserve">Unresolved (Alain)</w:t>
+            </w:r>
+          </w:p>
+        </w:tc>
+        <w:tc>
+          <w:tcPr>
+            <w:tcBorders>
+              <w:top w:color="000000" w:space="0" w:sz="4" w:val="single"/>
+              <w:left w:color="000000" w:space="0" w:sz="4" w:val="single"/>
+              <w:bottom w:color="000000" w:space="0" w:sz="4" w:val="single"/>
+              <w:right w:color="000000" w:space="0" w:sz="4" w:val="single"/>
+            </w:tcBorders>
+          </w:tcPr>
+          <w:p>
+            <w:pPr>
+              <w:keepNext w:val="0"/>
+              <w:keepLines w:val="1"/>
+              <w:widowControl w:val="0"/>
+              <w:pBdr>
+                <w:top w:space="0" w:sz="0" w:val="nil"/>
+                <w:left w:space="0" w:sz="0" w:val="nil"/>
+                <w:bottom w:space="0" w:sz="0" w:val="nil"/>
+                <w:right w:space="0" w:sz="0" w:val="nil"/>
+                <w:between w:space="0" w:sz="0" w:val="nil"/>
+              </w:pBdr>
+              <w:shd w:fill="auto" w:val="clear"/>
+              <w:spacing w:after="120" w:before="0" w:line="240" w:lineRule="auto"/>
+              <w:ind w:left="0" w:right="0" w:firstLine="0"/>
+              <w:jc w:val="left"/>
+              <w:rPr/>
+            </w:pPr>
+            <w:r>
+              <w:rPr>
+                <w:rtl w:val="0"/>
+              </w:rPr>
+              <w:t xml:space="preserve">~~Netbeans has very specific criteria for its projects in terms of directory structure that made importing the code base somewhat difficult however it mostly just required discovering where exactly the files needed to be placed in the project structure.~~</w:t>
+            </w:r>
+          </w:p>
+          <w:p>
+            <w:pPr>
+              <w:keepNext w:val="0"/>
+              <w:keepLines w:val="1"/>
+              <w:widowControl w:val="0"/>
+              <w:pBdr>
+                <w:top w:space="0" w:sz="0" w:val="nil"/>
+                <w:left w:space="0" w:sz="0" w:val="nil"/>
+                <w:bottom w:space="0" w:sz="0" w:val="nil"/>
+                <w:right w:space="0" w:sz="0" w:val="nil"/>
+                <w:between w:space="0" w:sz="0" w:val="nil"/>
+              </w:pBdr>
+              <w:shd w:fill="auto" w:val="clear"/>
+              <w:spacing w:after="120" w:before="0" w:line="240" w:lineRule="auto"/>
+              <w:ind w:left="0" w:right="0" w:firstLine="0"/>
+              <w:jc w:val="left"/>
+              <w:rPr/>
+            </w:pPr>
+            <w:r>
+              <w:rPr>
+                <w:rtl w:val="0"/>
+              </w:rPr>
+              <w:t xml:space="preserve">Dylan and Tim had an issue to do with importing their classes into the ‘Netbeans’ IDE. Their resolution involved changing the file structure to Netbeans’ recommended file structure.</w:t>
+            </w:r>
+          </w:p>
+          <w:p>
+            <w:pPr>
+              <w:keepNext w:val="0"/>
+              <w:keepLines w:val="1"/>
+              <w:widowControl w:val="0"/>
+              <w:pBdr>
+                <w:top w:space="0" w:sz="0" w:val="nil"/>
+                <w:left w:space="0" w:sz="0" w:val="nil"/>
+                <w:bottom w:space="0" w:sz="0" w:val="nil"/>
+                <w:right w:space="0" w:sz="0" w:val="nil"/>
+                <w:between w:space="0" w:sz="0" w:val="nil"/>
+              </w:pBdr>
+              <w:shd w:fill="auto" w:val="clear"/>
+              <w:spacing w:after="120" w:before="0" w:line="240" w:lineRule="auto"/>
+              <w:ind w:left="0" w:right="0" w:firstLine="0"/>
+              <w:jc w:val="left"/>
+              <w:rPr/>
+            </w:pPr>
+            <w:r>
+              <w:rPr>
+                <w:rtl w:val="0"/>
+              </w:rPr>
+            </w:r>
+          </w:p>
+          <w:p>
+            <w:pPr>
+              <w:keepNext w:val="0"/>
+              <w:keepLines w:val="1"/>
+              <w:widowControl w:val="0"/>
+              <w:pBdr>
+                <w:top w:space="0" w:sz="0" w:val="nil"/>
+                <w:left w:space="0" w:sz="0" w:val="nil"/>
+                <w:bottom w:space="0" w:sz="0" w:val="nil"/>
+                <w:right w:space="0" w:sz="0" w:val="nil"/>
+                <w:between w:space="0" w:sz="0" w:val="nil"/>
+              </w:pBdr>
+              <w:shd w:fill="auto" w:val="clear"/>
+              <w:spacing w:after="120" w:before="0" w:line="240" w:lineRule="auto"/>
+              <w:ind w:left="0" w:right="0" w:firstLine="0"/>
+              <w:jc w:val="left"/>
+              <w:rPr/>
+            </w:pPr>
+            <w:r>
+              <w:rPr>
+                <w:rtl w:val="0"/>
+              </w:rPr>
+              <w:t xml:space="preserve">This issue was suffered by both Dylan and Tim, but for the sake of an easier merging process, Alain will also change his file structure to match Tim and Dylan’s resolved file structure.</w:t>
             </w:r>
           </w:p>
         </w:tc>

</xml_diff>

<commit_message>
Updated Iteration Plan Again
Updated iteration plan to fix typographical errors.
</commit_message>
<xml_diff>
--- a/docs/Iteration Plan Template - Revised.docx
+++ b/docs/Iteration Plan Template - Revised.docx
@@ -1784,8 +1784,10 @@
             </w:pPr>
             <w:r>
               <w:rPr>
-                <w:rtl w:val="0"/>
-              </w:rPr>
+                <w:rFonts w:ascii="Arial" w:cs="Arial" w:eastAsia="Arial" w:hAnsi="Arial"/>
+                <w:rtl w:val="0"/>
+              </w:rPr>
+              <w:t xml:space="preserve">0.1</w:t>
             </w:r>
           </w:p>
         </w:tc>
@@ -1957,8 +1959,10 @@
             </w:pPr>
             <w:r>
               <w:rPr>
-                <w:rtl w:val="0"/>
-              </w:rPr>
+                <w:rFonts w:ascii="Arial" w:cs="Arial" w:eastAsia="Arial" w:hAnsi="Arial"/>
+                <w:rtl w:val="0"/>
+              </w:rPr>
+              <w:t xml:space="preserve">0.1</w:t>
             </w:r>
           </w:p>
         </w:tc>
@@ -3891,31 +3895,6 @@
               <w:right w:color="000000" w:space="0" w:sz="4" w:val="single"/>
             </w:tcBorders>
           </w:tcPr>
-          <w:p>
-            <w:pPr>
-              <w:keepNext w:val="0"/>
-              <w:keepLines w:val="1"/>
-              <w:widowControl w:val="0"/>
-              <w:pBdr>
-                <w:top w:space="0" w:sz="0" w:val="nil"/>
-                <w:left w:space="0" w:sz="0" w:val="nil"/>
-                <w:bottom w:space="0" w:sz="0" w:val="nil"/>
-                <w:right w:space="0" w:sz="0" w:val="nil"/>
-                <w:between w:space="0" w:sz="0" w:val="nil"/>
-              </w:pBdr>
-              <w:shd w:fill="auto" w:val="clear"/>
-              <w:spacing w:after="120" w:before="0" w:line="240" w:lineRule="auto"/>
-              <w:ind w:left="0" w:right="0" w:firstLine="0"/>
-              <w:jc w:val="left"/>
-              <w:rPr/>
-            </w:pPr>
-            <w:r>
-              <w:rPr>
-                <w:rtl w:val="0"/>
-              </w:rPr>
-              <w:t xml:space="preserve">~~Netbeans has very specific criteria for its projects in terms of directory structure that made importing the code base somewhat difficult however it mostly just required discovering where exactly the files needed to be placed in the project structure.~~</w:t>
-            </w:r>
-          </w:p>
           <w:p>
             <w:pPr>
               <w:keepNext w:val="0"/>

</xml_diff>